<commit_message>
Update of images and details
</commit_message>
<xml_diff>
--- a/Requirement specification project 1 - orders.docx
+++ b/Requirement specification project 1 - orders.docx
@@ -1958,6 +1958,21 @@
     </w:p>
     <w:p>
       <w:pPr>
+        <w:rPr>
+          <w:lang w:val="en-US"/>
+        </w:rPr>
+      </w:pPr>
+      <w:r>
+        <w:rPr>
+          <w:lang w:val="en-US"/>
+        </w:rPr>
+        <w:t>Java 11 is required.</w:t>
+      </w:r>
+      <w:bookmarkStart w:id="0" w:name="_GoBack"/>
+      <w:bookmarkEnd w:id="0"/>
+    </w:p>
+    <w:p>
+      <w:pPr>
         <w:pStyle w:val="Heading1"/>
         <w:numPr>
           <w:ilvl w:val="1"/>
@@ -2250,8 +2265,6 @@
         </w:rPr>
         <w:t xml:space="preserve"> </w:t>
       </w:r>
-      <w:bookmarkStart w:id="0" w:name="_GoBack"/>
-      <w:bookmarkEnd w:id="0"/>
     </w:p>
     <w:p>
       <w:pPr>
@@ -3589,7 +3602,7 @@
 </file>
 
 <file path=customXml/itemProps1.xml><?xml version="1.0" encoding="utf-8"?>
-<ds:datastoreItem xmlns:ds="http://schemas.openxmlformats.org/officeDocument/2006/customXml" ds:itemID="{3DFE2CF3-14CE-4207-A9B9-CB04F032FB38}">
+<ds:datastoreItem xmlns:ds="http://schemas.openxmlformats.org/officeDocument/2006/customXml" ds:itemID="{57A1DE1E-87ED-4598-8845-BE9183FDAFDC}">
   <ds:schemaRefs>
     <ds:schemaRef ds:uri="http://schemas.openxmlformats.org/officeDocument/2006/bibliography"/>
   </ds:schemaRefs>

</xml_diff>